<commit_message>
Update environment_variables doco to describe QE_STRIPCHART_MAX_REAL_TIME_POINTS.
</commit_message>
<xml_diff>
--- a/source/environment_variables.docx
+++ b/source/environment_variables.docx
@@ -1,6 +1,6 @@
 
 <file path=word/document.xml><?xml version="1.0" encoding="utf-8"?>
-<w:document xmlns:wpc="http://schemas.microsoft.com/office/word/2010/wordprocessingCanvas" xmlns:mc="http://schemas.openxmlformats.org/markup-compatibility/2006" xmlns:o="urn:schemas-microsoft-com:office:office" xmlns:r="http://schemas.openxmlformats.org/officeDocument/2006/relationships" xmlns:m="http://schemas.openxmlformats.org/officeDocument/2006/math" xmlns:v="urn:schemas-microsoft-com:vml" xmlns:wp14="http://schemas.microsoft.com/office/word/2010/wordprocessingDrawing" xmlns:wp="http://schemas.openxmlformats.org/drawingml/2006/wordprocessingDrawing" xmlns:w10="urn:schemas-microsoft-com:office:word" xmlns:w="http://schemas.openxmlformats.org/wordprocessingml/2006/main" xmlns:w14="http://schemas.microsoft.com/office/word/2010/wordml" xmlns:wpg="http://schemas.microsoft.com/office/word/2010/wordprocessingGroup" xmlns:wpi="http://schemas.microsoft.com/office/word/2010/wordprocessingInk" xmlns:wne="http://schemas.microsoft.com/office/word/2006/wordml" xmlns:wps="http://schemas.microsoft.com/office/word/2010/wordprocessingShape" mc:Ignorable="w14 wp14">
+<w:document xmlns:ve="http://schemas.openxmlformats.org/markup-compatibility/2006" xmlns:o="urn:schemas-microsoft-com:office:office" xmlns:r="http://schemas.openxmlformats.org/officeDocument/2006/relationships" xmlns:m="http://schemas.openxmlformats.org/officeDocument/2006/math" xmlns:v="urn:schemas-microsoft-com:vml" xmlns:wp="http://schemas.openxmlformats.org/drawingml/2006/wordprocessingDrawing" xmlns:w10="urn:schemas-microsoft-com:office:word" xmlns:w="http://schemas.openxmlformats.org/wordprocessingml/2006/main" xmlns:wne="http://schemas.microsoft.com/office/word/2006/wordml">
   <w:body>
     <w:p>
       <w:pPr>
@@ -12,21 +12,7 @@
         <w:rPr>
           <w:color w:val="006666"/>
         </w:rPr>
-        <w:t xml:space="preserve">EPICS </w:t>
-      </w:r>
-      <w:proofErr w:type="spellStart"/>
-      <w:r>
-        <w:rPr>
-          <w:color w:val="006666"/>
-        </w:rPr>
-        <w:t>Qt</w:t>
-      </w:r>
-      <w:proofErr w:type="spellEnd"/>
-      <w:r>
-        <w:rPr>
-          <w:color w:val="006666"/>
-        </w:rPr>
-        <w:t xml:space="preserve"> Environment Variables     </w:t>
+        <w:t xml:space="preserve">EPICS Qt Environment Variables     </w:t>
       </w:r>
     </w:p>
     <w:p>
@@ -535,36 +521,10 @@
           <w:bCs/>
           <w:color w:val="007826"/>
         </w:rPr>
-        <w:t>&lt;where-</w:t>
-      </w:r>
-      <w:proofErr w:type="spellStart"/>
-      <w:r>
-        <w:rPr>
-          <w:b/>
-          <w:bCs/>
-          <w:color w:val="007826"/>
-        </w:rPr>
-        <w:t>epicsqt</w:t>
-      </w:r>
-      <w:proofErr w:type="spellEnd"/>
-      <w:r>
-        <w:rPr>
-          <w:b/>
-          <w:bCs/>
-          <w:color w:val="007826"/>
-        </w:rPr>
-        <w:t>-is-located&gt;</w:t>
-      </w:r>
-      <w:r>
-        <w:t>/</w:t>
-      </w:r>
-      <w:proofErr w:type="spellStart"/>
-      <w:r>
-        <w:t>qeframework</w:t>
-      </w:r>
-      <w:proofErr w:type="spellEnd"/>
-      <w:r>
-        <w:t>/lib/</w:t>
+        <w:t>&lt;where-epicsqt-is-located&gt;</w:t>
+      </w:r>
+      <w:r>
+        <w:t>/qeframework/lib/</w:t>
       </w:r>
       <w:proofErr w:type="spellStart"/>
       <w:r>
@@ -576,15 +536,7 @@
       </w:r>
       <w:proofErr w:type="spellEnd"/>
       <w:r>
-        <w:t xml:space="preserve">, so that </w:t>
-      </w:r>
-      <w:proofErr w:type="spellStart"/>
-      <w:r>
-        <w:t>qegui</w:t>
-      </w:r>
-      <w:proofErr w:type="spellEnd"/>
-      <w:r>
-        <w:t xml:space="preserve"> (and designer) may load and create </w:t>
+        <w:t xml:space="preserve">, so that qegui (and designer) may load and create </w:t>
       </w:r>
       <w:proofErr w:type="spellStart"/>
       <w:r>
@@ -659,9 +611,9 @@
           <w:sz w:val="22"/>
           <w:szCs w:val="22"/>
         </w:rPr>
-        <w:t>Wl</w:t>
-      </w:r>
-      <w:proofErr w:type="spellEnd"/>
+        <w:t>Wl,-</w:t>
+      </w:r>
+      <w:proofErr w:type="gramStart"/>
       <w:r>
         <w:rPr>
           <w:rFonts w:ascii="Courier New" w:hAnsi="Courier New" w:cs="Courier New"/>
@@ -670,18 +622,6 @@
           <w:sz w:val="22"/>
           <w:szCs w:val="22"/>
         </w:rPr>
-        <w:t>,-</w:t>
-      </w:r>
-      <w:proofErr w:type="spellStart"/>
-      <w:proofErr w:type="gramStart"/>
-      <w:r>
-        <w:rPr>
-          <w:rFonts w:ascii="Courier New" w:hAnsi="Courier New" w:cs="Courier New"/>
-          <w:b/>
-          <w:color w:val="4F6228" w:themeColor="accent3" w:themeShade="80"/>
-          <w:sz w:val="22"/>
-          <w:szCs w:val="22"/>
-        </w:rPr>
         <w:t>rpath</w:t>
       </w:r>
       <w:proofErr w:type="spellEnd"/>
@@ -807,87 +747,120 @@
       <w:r>
         <w:t>-bin/</w:t>
       </w:r>
+      <w:proofErr w:type="gramStart"/>
+      <w:r>
+        <w:t>ArchiveDataServer.cgi  cr01arc02:80</w:t>
+      </w:r>
+      <w:proofErr w:type="gramEnd"/>
+      <w:r>
+        <w:t>/</w:t>
+      </w:r>
       <w:proofErr w:type="spellStart"/>
+      <w:r>
+        <w:t>cgi</w:t>
+      </w:r>
+      <w:proofErr w:type="spellEnd"/>
+      <w:r>
+        <w:t>-bin/ArchiveDataServer.cgi"</w:t>
+      </w:r>
+    </w:p>
+    <w:p>
+      <w:pPr>
+        <w:pStyle w:val="Heading3"/>
+      </w:pPr>
+      <w:r>
+        <w:t>QE_ARCHIVE_PATTERN (Optional)</w:t>
+      </w:r>
+    </w:p>
+    <w:p>
+      <w:pPr>
+        <w:pStyle w:val="TextBody"/>
+      </w:pPr>
       <w:proofErr w:type="gramStart"/>
       <w:r>
-        <w:t>ArchiveDataServer.cgi</w:t>
-      </w:r>
-      <w:proofErr w:type="spellEnd"/>
-      <w:r>
-        <w:t xml:space="preserve">  cr01arc02:80</w:t>
+        <w:t>pattern</w:t>
       </w:r>
       <w:proofErr w:type="gramEnd"/>
       <w:r>
-        <w:t>/</w:t>
-      </w:r>
-      <w:proofErr w:type="spellStart"/>
-      <w:r>
-        <w:t>cgi</w:t>
-      </w:r>
-      <w:proofErr w:type="spellEnd"/>
-      <w:r>
-        <w:t>-bin/</w:t>
-      </w:r>
-      <w:proofErr w:type="spellStart"/>
-      <w:r>
-        <w:t>ArchiveDataServer.cgi</w:t>
-      </w:r>
-      <w:proofErr w:type="spellEnd"/>
-      <w:r>
-        <w:t>"</w:t>
-      </w:r>
-    </w:p>
-    <w:p>
-      <w:pPr>
-        <w:pStyle w:val="Heading3"/>
-      </w:pPr>
-      <w:r>
-        <w:t>QE_ARCHIVE_PATTERN (Optional)</w:t>
-      </w:r>
-    </w:p>
-    <w:p>
-      <w:pPr>
-        <w:pStyle w:val="TextBody"/>
-      </w:pPr>
+        <w:t xml:space="preserve"> match applied when extracting PV list from the archives.</w:t>
+      </w:r>
+    </w:p>
+    <w:p>
+      <w:pPr>
+        <w:pStyle w:val="Heading3"/>
+      </w:pPr>
+      <w:r>
+        <w:t xml:space="preserve">QE_STRIPCHART_PREDEFINED_PVS (Optional) </w:t>
+      </w:r>
+    </w:p>
+    <w:p>
+      <w:pPr>
+        <w:pStyle w:val="TextBody"/>
+      </w:pPr>
+      <w:r>
+        <w:t>This defines up to ten space separated PV names that are added to the Strip Chart contex</w:t>
+      </w:r>
+      <w:r>
+        <w:t>t menu. If you don't know which</w:t>
+      </w:r>
+      <w:r>
+        <w:t xml:space="preserve"> PVs to define here, speak to your operators.</w:t>
+      </w:r>
+    </w:p>
+    <w:p>
+      <w:pPr>
+        <w:pStyle w:val="TextBody"/>
+      </w:pPr>
+      <w:r>
+        <w:t>Example: "SR11BCM01:CURRENT_MONITOR SR11BCM01:LIFETIME_MONITOR"</w:t>
+      </w:r>
+    </w:p>
+    <w:p>
+      <w:pPr>
+        <w:pStyle w:val="Heading3"/>
+      </w:pPr>
+      <w:r>
+        <w:t xml:space="preserve">QE_STRIPCHART_MAX_REAL_TIME_POINTS (Optional) </w:t>
+      </w:r>
+    </w:p>
+    <w:p>
+      <w:pPr>
+        <w:pStyle w:val="TextBody"/>
+      </w:pPr>
+      <w:r>
+        <w:t xml:space="preserve">This defines the number of real time or live data points the Strip Chart will store per channel. Once this number is exceeded, older real time points are drooped. When not specified the value for the number of points defaults to 400,000.  The smallest value than can be defines is 10,000. The upper </w:t>
+      </w:r>
       <w:proofErr w:type="gramStart"/>
       <w:r>
-        <w:t>pattern</w:t>
+        <w:t>limits is</w:t>
       </w:r>
       <w:proofErr w:type="gramEnd"/>
       <w:r>
-        <w:t xml:space="preserve"> match applied when extracting PV list from the archives.</w:t>
-      </w:r>
-    </w:p>
-    <w:p>
-      <w:pPr>
-        <w:pStyle w:val="Heading3"/>
-      </w:pPr>
-      <w:r>
-        <w:t xml:space="preserve">QE_STRIPCHART_PREDEFINED_PVS (Optional) </w:t>
-      </w:r>
-    </w:p>
-    <w:p>
-      <w:pPr>
-        <w:pStyle w:val="TextBody"/>
-      </w:pPr>
-      <w:r>
-        <w:t xml:space="preserve">This defines up to ten space separated PV names that are added to the Strip Chart context menu. If you don't know </w:t>
-      </w:r>
-      <w:proofErr w:type="gramStart"/>
-      <w:r>
-        <w:t>which  PVs</w:t>
-      </w:r>
-      <w:proofErr w:type="gramEnd"/>
-      <w:r>
-        <w:t xml:space="preserve"> to define here, speak to your operators.</w:t>
-      </w:r>
-    </w:p>
-    <w:p>
-      <w:pPr>
-        <w:pStyle w:val="TextBody"/>
-      </w:pPr>
-      <w:r>
-        <w:t>Example: "SR11BCM01:CURRENT_MONITOR SR11BCM01:LIFETIME_MONITOR"</w:t>
+        <w:t xml:space="preserve"> the maximum integer value (</w:t>
+      </w:r>
+      <w:r>
+        <w:t>2</w:t>
+      </w:r>
+      <w:r>
+        <w:t>,</w:t>
+      </w:r>
+      <w:r>
+        <w:t>147</w:t>
+      </w:r>
+      <w:r>
+        <w:t>,</w:t>
+      </w:r>
+      <w:r>
+        <w:t>483</w:t>
+      </w:r>
+      <w:r>
+        <w:t>,</w:t>
+      </w:r>
+      <w:r>
+        <w:t>647</w:t>
+      </w:r>
+      <w:r>
+        <w:t>).</w:t>
       </w:r>
     </w:p>
     <w:p>
@@ -1067,7 +1040,7 @@
           <w:sz w:val="18"/>
           <w:szCs w:val="18"/>
         </w:rPr>
-        <w:t>Wed Apr 18 18:31:04 AEST 2018</w:t>
+        <w:t>Mon May 21 12:34:16 AEST 2018</w:t>
       </w:r>
     </w:p>
     <w:p>
@@ -1092,7 +1065,7 @@
 </file>
 
 <file path=word/numbering.xml><?xml version="1.0" encoding="utf-8"?>
-<w:numbering xmlns:wpc="http://schemas.microsoft.com/office/word/2010/wordprocessingCanvas" xmlns:mc="http://schemas.openxmlformats.org/markup-compatibility/2006" xmlns:o="urn:schemas-microsoft-com:office:office" xmlns:r="http://schemas.openxmlformats.org/officeDocument/2006/relationships" xmlns:m="http://schemas.openxmlformats.org/officeDocument/2006/math" xmlns:v="urn:schemas-microsoft-com:vml" xmlns:wp14="http://schemas.microsoft.com/office/word/2010/wordprocessingDrawing" xmlns:wp="http://schemas.openxmlformats.org/drawingml/2006/wordprocessingDrawing" xmlns:w10="urn:schemas-microsoft-com:office:word" xmlns:w="http://schemas.openxmlformats.org/wordprocessingml/2006/main" xmlns:w14="http://schemas.microsoft.com/office/word/2010/wordml" xmlns:wpg="http://schemas.microsoft.com/office/word/2010/wordprocessingGroup" xmlns:wpi="http://schemas.microsoft.com/office/word/2010/wordprocessingInk" xmlns:wne="http://schemas.microsoft.com/office/word/2006/wordml" xmlns:wps="http://schemas.microsoft.com/office/word/2010/wordprocessingShape" mc:Ignorable="w14 wp14">
+<w:numbering xmlns:ve="http://schemas.openxmlformats.org/markup-compatibility/2006" xmlns:o="urn:schemas-microsoft-com:office:office" xmlns:r="http://schemas.openxmlformats.org/officeDocument/2006/relationships" xmlns:m="http://schemas.openxmlformats.org/officeDocument/2006/math" xmlns:v="urn:schemas-microsoft-com:vml" xmlns:wp="http://schemas.openxmlformats.org/drawingml/2006/wordprocessingDrawing" xmlns:w10="urn:schemas-microsoft-com:office:word" xmlns:w="http://schemas.openxmlformats.org/wordprocessingml/2006/main" xmlns:wne="http://schemas.microsoft.com/office/word/2006/wordml">
   <w:abstractNum w:abstractNumId="0">
     <w:nsid w:val="371604D0"/>
     <w:multiLevelType w:val="multilevel"/>
@@ -1234,7 +1207,7 @@
 </file>
 
 <file path=word/styles.xml><?xml version="1.0" encoding="utf-8"?>
-<w:styles xmlns:mc="http://schemas.openxmlformats.org/markup-compatibility/2006" xmlns:r="http://schemas.openxmlformats.org/officeDocument/2006/relationships" xmlns:w="http://schemas.openxmlformats.org/wordprocessingml/2006/main" xmlns:w14="http://schemas.microsoft.com/office/word/2010/wordml" mc:Ignorable="w14">
+<w:styles xmlns:r="http://schemas.openxmlformats.org/officeDocument/2006/relationships" xmlns:w="http://schemas.openxmlformats.org/wordprocessingml/2006/main">
   <w:docDefaults>
     <w:rPrDefault>
       <w:rPr>
@@ -1482,6 +1455,7 @@
     <w:uiPriority w:val="99"/>
     <w:semiHidden/>
     <w:unhideWhenUsed/>
+    <w:qFormat/>
     <w:tblPr>
       <w:tblInd w:w="0" w:type="dxa"/>
       <w:tblCellMar>

</xml_diff>